<commit_message>
Modificando detalles de Segunda Entrevista
</commit_message>
<xml_diff>
--- a/SegundaEntrevistaCookBooks.docx
+++ b/SegundaEntrevistaCookBooks.docx
@@ -26,7 +26,7 @@
             <v:path arrowok="t" fillok="f" o:connecttype="none"/>
             <o:lock v:ext="edit" shapetype="t"/>
           </v:shapetype>
-          <v:shape id="_x0000_s1030" type="#_x0000_t32" style="position:absolute;left:0;text-align:left;margin-left:-58.2pt;margin-top:6.1pt;width:546.75pt;height:0;z-index:251663360" o:connectortype="straight" strokecolor="#8064a2 [3207]" strokeweight="5pt">
+          <v:shape id="_x0000_s1030" type="#_x0000_t32" style="position:absolute;left:0;text-align:left;margin-left:-58.2pt;margin-top:6.1pt;width:546.75pt;height:0;z-index:251663360" o:connectortype="straight" strokecolor="black [3200]" strokeweight="2.5pt">
             <v:shadow color="#868686"/>
           </v:shape>
         </w:pict>
@@ -146,7 +146,29 @@
           <w:sz w:val="22"/>
           <w:szCs w:val="22"/>
         </w:rPr>
-        <w:t>“Sistema Cookbooks”</w:t>
+        <w:t xml:space="preserve">“Sistema </w:t>
+      </w:r>
+      <w:proofErr w:type="spellStart"/>
+      <w:r>
+        <w:rPr>
+          <w:rFonts w:asciiTheme="majorHAnsi" w:hAnsiTheme="majorHAnsi"/>
+          <w:b/>
+          <w:bCs/>
+          <w:sz w:val="22"/>
+          <w:szCs w:val="22"/>
+        </w:rPr>
+        <w:t>Cookbooks</w:t>
+      </w:r>
+      <w:proofErr w:type="spellEnd"/>
+      <w:r>
+        <w:rPr>
+          <w:rFonts w:asciiTheme="majorHAnsi" w:hAnsiTheme="majorHAnsi"/>
+          <w:b/>
+          <w:bCs/>
+          <w:sz w:val="22"/>
+          <w:szCs w:val="22"/>
+        </w:rPr>
+        <w:t>”</w:t>
       </w:r>
     </w:p>
     <w:p>
@@ -244,7 +266,7 @@
           <w:lang w:eastAsia="es-AR"/>
         </w:rPr>
         <w:pict>
-          <v:shape id="_x0000_s1028" type="#_x0000_t32" style="position:absolute;margin-left:-70.1pt;margin-top:2.85pt;width:546.75pt;height:0;z-index:251661312" o:connectortype="straight" strokecolor="#8064a2 [3207]" strokeweight="5pt">
+          <v:shape id="_x0000_s1028" type="#_x0000_t32" style="position:absolute;margin-left:-70.1pt;margin-top:2.85pt;width:546.75pt;height:0;z-index:251661312" o:connectortype="straight" strokecolor="black [3200]" strokeweight="2.5pt">
             <v:shadow color="#868686"/>
           </v:shape>
         </w:pict>
@@ -340,6 +362,7 @@
           <w:bCs/>
         </w:rPr>
       </w:pPr>
+      <w:bookmarkStart w:id="0" w:name="_GoBack"/>
       <w:r>
         <w:rPr>
           <w:noProof/>
@@ -370,13 +393,14 @@
             <o:lock v:ext="edit" text="t" shapetype="t"/>
           </v:shapetype>
           <v:shape id="_x0000_s1026" type="#_x0000_t136" style="position:absolute;left:0;text-align:left;margin-left:-24.45pt;margin-top:14.85pt;width:161pt;height:84pt;z-index:-251656192;mso-position-horizontal-relative:text;mso-position-vertical-relative:text" wrapcoords="-2210 -9643 -2713 -6557 -2913 -3857 -2512 -3471 0 -3471 -1507 2700 100 5786 -3114 8871 -3516 10221 -3717 11379 -3717 16586 -2009 18129 -402 18129 201 21214 703 21600 2713 21600 18586 21600 18586 21214 20394 18129 21299 15043 22404 11957 23509 5786 23710 2700 23710 -386 23609 -3471 23007 -7329 20997 -9450 20193 -9643 -2210 -9643" fillcolor="#063" strokecolor="black [3213]" strokeweight="2.75pt">
-            <v:fill r:id="rId6" o:title="Tejido" color2="#b2a1c7 [1943]" type="pattern"/>
+            <v:fill r:id="rId6" o:title="Tejido" color2="#ffcd2f" recolor="t" type="pattern"/>
             <v:shadow on="t" type="perspective" color="#c7dfd3" opacity="52429f" origin="-.5,-.5" offset="-26pt,-36pt" matrix="1.25,,,1.25"/>
             <v:textpath style="font-family:&quot;Magneto&quot;;font-size:80pt;font-weight:bold;v-text-kern:t" trim="t" fitpath="t" string="3BO"/>
             <w10:wrap type="through"/>
           </v:shape>
         </w:pict>
       </w:r>
+      <w:bookmarkEnd w:id="0"/>
     </w:p>
     <w:p>
       <w:pPr>
@@ -421,7 +445,7 @@
           <w:lang w:eastAsia="es-AR"/>
         </w:rPr>
         <w:pict>
-          <v:shape id="_x0000_s1029" type="#_x0000_t32" style="position:absolute;left:0;text-align:left;margin-left:-63.45pt;margin-top:23pt;width:546.75pt;height:0;z-index:251662336" o:connectortype="straight" strokecolor="#8064a2 [3207]" strokeweight="5pt">
+          <v:shape id="_x0000_s1029" type="#_x0000_t32" style="position:absolute;left:0;text-align:left;margin-left:-63.45pt;margin-top:23pt;width:546.75pt;height:0;z-index:251662336" o:connectortype="straight" strokecolor="black [3200]" strokeweight="2.5pt">
             <v:shadow color="#868686"/>
           </v:shape>
         </w:pict>
@@ -537,7 +561,25 @@
                       <w:sz w:val="23"/>
                       <w:szCs w:val="23"/>
                     </w:rPr>
-                    <w:t xml:space="preserve"> Brun, Leonardo Bispo, Luciano Olmedo</w:t>
+                    <w:t xml:space="preserve"> </w:t>
+                  </w:r>
+                  <w:proofErr w:type="spellStart"/>
+                  <w:r>
+                    <w:rPr>
+                      <w:rFonts w:asciiTheme="majorHAnsi" w:hAnsiTheme="majorHAnsi"/>
+                      <w:sz w:val="23"/>
+                      <w:szCs w:val="23"/>
+                    </w:rPr>
+                    <w:t>Brun</w:t>
+                  </w:r>
+                  <w:proofErr w:type="spellEnd"/>
+                  <w:r>
+                    <w:rPr>
+                      <w:rFonts w:asciiTheme="majorHAnsi" w:hAnsiTheme="majorHAnsi"/>
+                      <w:sz w:val="23"/>
+                      <w:szCs w:val="23"/>
+                    </w:rPr>
+                    <w:t>, Leonardo Bispo, Luciano Olmedo</w:t>
                   </w:r>
                   <w:r>
                     <w:rPr>
@@ -641,8 +683,18 @@
                       <w:sz w:val="23"/>
                       <w:szCs w:val="23"/>
                     </w:rPr>
-                    <w:t>hacen referencia: Primera entrevista CookBooks</w:t>
+                    <w:t xml:space="preserve">hacen referencia: Primera entrevista </w:t>
                   </w:r>
+                  <w:proofErr w:type="spellStart"/>
+                  <w:r>
+                    <w:rPr>
+                      <w:rFonts w:asciiTheme="majorHAnsi" w:hAnsiTheme="majorHAnsi"/>
+                      <w:sz w:val="23"/>
+                      <w:szCs w:val="23"/>
+                    </w:rPr>
+                    <w:t>CookBooks</w:t>
+                  </w:r>
+                  <w:proofErr w:type="spellEnd"/>
                 </w:p>
               </w:tc>
             </w:tr>
@@ -1134,15 +1186,7 @@
                 <w:sz w:val="23"/>
                 <w:szCs w:val="23"/>
               </w:rPr>
-              <w:t xml:space="preserve"> </w:t>
-            </w:r>
-            <w:r>
-              <w:rPr>
-                <w:rFonts w:asciiTheme="majorHAnsi" w:hAnsiTheme="majorHAnsi"/>
-                <w:sz w:val="23"/>
-                <w:szCs w:val="23"/>
-              </w:rPr>
-              <w:t>por nombre de autor o nombre de libro</w:t>
+              <w:t xml:space="preserve"> por nombre de autor o nombre de libro</w:t>
             </w:r>
             <w:r>
               <w:rPr>
@@ -1286,7 +1330,25 @@
                 <w:sz w:val="23"/>
                 <w:szCs w:val="23"/>
               </w:rPr>
-              <w:t xml:space="preserve">  Detalles para registrar usuarios, comprar, buscar, envio y de contacto</w:t>
+              <w:t xml:space="preserve">  Detalles para registrar usuarios, comprar, buscar, </w:t>
+            </w:r>
+            <w:proofErr w:type="spellStart"/>
+            <w:r>
+              <w:rPr>
+                <w:rFonts w:asciiTheme="majorHAnsi" w:hAnsiTheme="majorHAnsi"/>
+                <w:sz w:val="23"/>
+                <w:szCs w:val="23"/>
+              </w:rPr>
+              <w:t>envio</w:t>
+            </w:r>
+            <w:proofErr w:type="spellEnd"/>
+            <w:r>
+              <w:rPr>
+                <w:rFonts w:asciiTheme="majorHAnsi" w:hAnsiTheme="majorHAnsi"/>
+                <w:sz w:val="23"/>
+                <w:szCs w:val="23"/>
+              </w:rPr>
+              <w:t xml:space="preserve"> y de contacto</w:t>
             </w:r>
             <w:r>
               <w:rPr>
@@ -1455,8 +1517,6 @@
               </w:rPr>
               <w:t>.</w:t>
             </w:r>
-            <w:bookmarkStart w:id="0" w:name="_GoBack"/>
-            <w:bookmarkEnd w:id="0"/>
           </w:p>
           <w:p>
             <w:pPr>
@@ -2565,7 +2625,7 @@
 </file>
 
 <file path=customXml/itemProps1.xml><?xml version="1.0" encoding="utf-8"?>
-<ds:datastoreItem xmlns:ds="http://schemas.openxmlformats.org/officeDocument/2006/customXml" ds:itemID="{76B72DDC-775F-41AF-923C-09536B052F8D}">
+<ds:datastoreItem xmlns:ds="http://schemas.openxmlformats.org/officeDocument/2006/customXml" ds:itemID="{75751E8A-585D-4A47-B391-9BB73FB54540}">
   <ds:schemaRefs>
     <ds:schemaRef ds:uri="http://schemas.openxmlformats.org/officeDocument/2006/bibliography"/>
   </ds:schemaRefs>

</xml_diff>